<commit_message>
did a little bit of cleanup
</commit_message>
<xml_diff>
--- a/ETL Project- Summarized Report. .docx
+++ b/ETL Project- Summarized Report. .docx
@@ -737,27 +737,7 @@
           <w:sz w:val="18"/>
           <w:szCs w:val="18"/>
         </w:rPr>
-        <w:t xml:space="preserve"> notebook. Then we were able to loop through each row sorting </w:t>
-      </w:r>
-      <w:proofErr w:type="gramStart"/>
-      <w:r>
-        <w:rPr>
-          <w:rFonts w:ascii="Segoe UI" w:eastAsia="Times New Roman" w:hAnsi="Segoe UI" w:cs="Segoe UI"/>
-          <w:color w:val="24292E"/>
-          <w:sz w:val="18"/>
-          <w:szCs w:val="18"/>
-        </w:rPr>
-        <w:t>all of</w:t>
-      </w:r>
-      <w:proofErr w:type="gramEnd"/>
-      <w:r>
-        <w:rPr>
-          <w:rFonts w:ascii="Segoe UI" w:eastAsia="Times New Roman" w:hAnsi="Segoe UI" w:cs="Segoe UI"/>
-          <w:color w:val="24292E"/>
-          <w:sz w:val="18"/>
-          <w:szCs w:val="18"/>
-        </w:rPr>
-        <w:t xml:space="preserve"> the individual columns into a series of lists. We were able to spin that list of lists into a Pandas </w:t>
+        <w:t xml:space="preserve"> notebook. Then we were able to loop through each row sorting all the individual columns into a series of lists. We were able to spin that list of lists into a Pandas </w:t>
       </w:r>
       <w:proofErr w:type="spellStart"/>
       <w:r>
@@ -777,7 +757,7 @@
           <w:sz w:val="18"/>
           <w:szCs w:val="18"/>
         </w:rPr>
-        <w:t xml:space="preserve"> that could be presented and exported to be loaded into SQL. Along the way the first transformation that we did was attempt to normalize the data by separating out the country of origin to create a lookup table for the countries. We then added a country ID to </w:t>
+        <w:t xml:space="preserve"> that could be presented and exported to be loaded into SQL. Along the way the first transformation that we did was attempt to normalize the data by separating out the country of origin to create a lookup table for the countries. We then added a country ID to each </w:t>
       </w:r>
       <w:r>
         <w:rPr>
@@ -787,36 +767,7 @@
           <w:szCs w:val="18"/>
         </w:rPr>
         <w:lastRenderedPageBreak/>
-        <w:t xml:space="preserve">each </w:t>
-      </w:r>
-      <w:r>
-        <w:rPr>
-          <w:rFonts w:ascii="Segoe UI" w:eastAsia="Times New Roman" w:hAnsi="Segoe UI" w:cs="Segoe UI"/>
-          <w:color w:val="24292E"/>
-          <w:sz w:val="18"/>
-          <w:szCs w:val="18"/>
-        </w:rPr>
-        <w:t xml:space="preserve">video related csv to denote the country of origin. The next major transformation came about when we ran into repeated loading failures with </w:t>
-      </w:r>
-      <w:proofErr w:type="spellStart"/>
-      <w:r>
-        <w:rPr>
-          <w:rFonts w:ascii="Segoe UI" w:eastAsia="Times New Roman" w:hAnsi="Segoe UI" w:cs="Segoe UI"/>
-          <w:color w:val="24292E"/>
-          <w:sz w:val="18"/>
-          <w:szCs w:val="18"/>
-        </w:rPr>
-        <w:t>Postgresql</w:t>
-      </w:r>
-      <w:proofErr w:type="spellEnd"/>
-      <w:r>
-        <w:rPr>
-          <w:rFonts w:ascii="Segoe UI" w:eastAsia="Times New Roman" w:hAnsi="Segoe UI" w:cs="Segoe UI"/>
-          <w:color w:val="24292E"/>
-          <w:sz w:val="18"/>
-          <w:szCs w:val="18"/>
-        </w:rPr>
-        <w:t xml:space="preserve">. Initially when we attempted to load the data into SQL, the load would fail, citing that there was an unterminated cell in the ‘title’ column. Upon closer inspection we realized that many of the rows contained commas in the ‘title’ column which broke our load. To combat </w:t>
+        <w:t xml:space="preserve">video related csv to denote the country of origin. The next major transformation came about when we ran into repeated loading failures with Postgres. Initially when we attempted to load the data into SQL, the load would fail, citing that there was an unterminated cell in the ‘title’ column. Upon closer inspection we realized that many of the rows contained commas in the ‘title’ column which broke our load. To combat </w:t>
       </w:r>
       <w:proofErr w:type="gramStart"/>
       <w:r>
@@ -992,7 +943,25 @@
           <w:sz w:val="18"/>
           <w:szCs w:val="18"/>
         </w:rPr>
-        <w:t xml:space="preserve"> with only the desired columns, removed the commas from the title column, and exported to csv to be loaded into MySQL.</w:t>
+        <w:t xml:space="preserve"> with only the desired columns, removed the commas from the title column, and exported to csv to be loaded into </w:t>
+      </w:r>
+      <w:r>
+        <w:rPr>
+          <w:rFonts w:ascii="Segoe UI" w:eastAsia="Times New Roman" w:hAnsi="Segoe UI" w:cs="Segoe UI"/>
+          <w:color w:val="24292E"/>
+          <w:sz w:val="18"/>
+          <w:szCs w:val="18"/>
+        </w:rPr>
+        <w:t>Postgres</w:t>
+      </w:r>
+      <w:r>
+        <w:rPr>
+          <w:rFonts w:ascii="Segoe UI" w:eastAsia="Times New Roman" w:hAnsi="Segoe UI" w:cs="Segoe UI"/>
+          <w:color w:val="24292E"/>
+          <w:sz w:val="18"/>
+          <w:szCs w:val="18"/>
+        </w:rPr>
+        <w:t>.</w:t>
       </w:r>
     </w:p>
     <w:p>
@@ -1241,18 +1210,16 @@
           <w:bCs/>
           <w:color w:val="24292E"/>
         </w:rPr>
-        <w:t xml:space="preserve">We chose to create a relational database to hold the data that we collected using </w:t>
-      </w:r>
-      <w:proofErr w:type="spellStart"/>
-      <w:r>
-        <w:rPr>
-          <w:rFonts w:ascii="Segoe UI" w:eastAsia="Times New Roman" w:hAnsi="Segoe UI" w:cs="Segoe UI"/>
-          <w:bCs/>
-          <w:color w:val="24292E"/>
-        </w:rPr>
-        <w:t>PostgrSQL</w:t>
-      </w:r>
-      <w:proofErr w:type="spellEnd"/>
+        <w:t>We chose to create a relational database to hold the data that we collected using Postgr</w:t>
+      </w:r>
+      <w:r>
+        <w:rPr>
+          <w:rFonts w:ascii="Segoe UI" w:eastAsia="Times New Roman" w:hAnsi="Segoe UI" w:cs="Segoe UI"/>
+          <w:bCs/>
+          <w:color w:val="24292E"/>
+        </w:rPr>
+        <w:t>es</w:t>
+      </w:r>
       <w:r>
         <w:rPr>
           <w:rFonts w:ascii="Segoe UI" w:eastAsia="Times New Roman" w:hAnsi="Segoe UI" w:cs="Segoe UI"/>

</xml_diff>

<commit_message>
Added a db connection string to postgres
</commit_message>
<xml_diff>
--- a/ETL Project- Summarized Report. .docx
+++ b/ETL Project- Summarized Report. .docx
@@ -1209,6 +1209,8 @@
           <w:rFonts w:ascii="Segoe UI" w:eastAsia="Times New Roman" w:hAnsi="Segoe UI" w:cs="Segoe UI"/>
           <w:bCs/>
           <w:color w:val="24292E"/>
+          <w:sz w:val="18"/>
+          <w:szCs w:val="18"/>
         </w:rPr>
         <w:t>We chose to create a relational database to hold the data that we collected using Postgr</w:t>
       </w:r>
@@ -1217,6 +1219,8 @@
           <w:rFonts w:ascii="Segoe UI" w:eastAsia="Times New Roman" w:hAnsi="Segoe UI" w:cs="Segoe UI"/>
           <w:bCs/>
           <w:color w:val="24292E"/>
+          <w:sz w:val="18"/>
+          <w:szCs w:val="18"/>
         </w:rPr>
         <w:t>es</w:t>
       </w:r>
@@ -1225,6 +1229,8 @@
           <w:rFonts w:ascii="Segoe UI" w:eastAsia="Times New Roman" w:hAnsi="Segoe UI" w:cs="Segoe UI"/>
           <w:bCs/>
           <w:color w:val="24292E"/>
+          <w:sz w:val="18"/>
+          <w:szCs w:val="18"/>
         </w:rPr>
         <w:t>. The reason why we chose this means of data storage is because the data was laid out in neat columns</w:t>
       </w:r>
@@ -1233,6 +1239,8 @@
           <w:rFonts w:ascii="Segoe UI" w:eastAsia="Times New Roman" w:hAnsi="Segoe UI" w:cs="Segoe UI"/>
           <w:bCs/>
           <w:color w:val="24292E"/>
+          <w:sz w:val="18"/>
+          <w:szCs w:val="18"/>
         </w:rPr>
         <w:t xml:space="preserve"> that were consistent across all the </w:t>
       </w:r>
@@ -1242,6 +1250,8 @@
           <w:rFonts w:ascii="Segoe UI" w:eastAsia="Times New Roman" w:hAnsi="Segoe UI" w:cs="Segoe UI"/>
           <w:bCs/>
           <w:color w:val="24292E"/>
+          <w:sz w:val="18"/>
+          <w:szCs w:val="18"/>
         </w:rPr>
         <w:t>csvs</w:t>
       </w:r>
@@ -1251,6 +1261,8 @@
           <w:rFonts w:ascii="Segoe UI" w:eastAsia="Times New Roman" w:hAnsi="Segoe UI" w:cs="Segoe UI"/>
           <w:bCs/>
           <w:color w:val="24292E"/>
+          <w:sz w:val="18"/>
+          <w:szCs w:val="18"/>
         </w:rPr>
         <w:t xml:space="preserve"> t</w:t>
       </w:r>
@@ -1259,6 +1271,8 @@
           <w:rFonts w:ascii="Segoe UI" w:eastAsia="Times New Roman" w:hAnsi="Segoe UI" w:cs="Segoe UI"/>
           <w:bCs/>
           <w:color w:val="24292E"/>
+          <w:sz w:val="18"/>
+          <w:szCs w:val="18"/>
         </w:rPr>
         <w:t>hat</w:t>
       </w:r>
@@ -1267,6 +1281,8 @@
           <w:rFonts w:ascii="Segoe UI" w:eastAsia="Times New Roman" w:hAnsi="Segoe UI" w:cs="Segoe UI"/>
           <w:bCs/>
           <w:color w:val="24292E"/>
+          <w:sz w:val="18"/>
+          <w:szCs w:val="18"/>
         </w:rPr>
         <w:t xml:space="preserve"> could be transformed and for the most part normalized</w:t>
       </w:r>
@@ -1275,6 +1291,8 @@
           <w:rFonts w:ascii="Segoe UI" w:eastAsia="Times New Roman" w:hAnsi="Segoe UI" w:cs="Segoe UI"/>
           <w:bCs/>
           <w:color w:val="24292E"/>
+          <w:sz w:val="18"/>
+          <w:szCs w:val="18"/>
         </w:rPr>
         <w:t xml:space="preserve"> eliminating the need for a non-relational database. Another, probably less relevant reason for our decision is that each one of these csv lists of videos has ~40,000 rows, so if this were to be a longer term study of </w:t>
       </w:r>
@@ -1284,6 +1302,8 @@
           <w:rFonts w:ascii="Segoe UI" w:eastAsia="Times New Roman" w:hAnsi="Segoe UI" w:cs="Segoe UI"/>
           <w:bCs/>
           <w:color w:val="24292E"/>
+          <w:sz w:val="18"/>
+          <w:szCs w:val="18"/>
         </w:rPr>
         <w:t>Youtube</w:t>
       </w:r>
@@ -1293,6 +1313,8 @@
           <w:rFonts w:ascii="Segoe UI" w:eastAsia="Times New Roman" w:hAnsi="Segoe UI" w:cs="Segoe UI"/>
           <w:bCs/>
           <w:color w:val="24292E"/>
+          <w:sz w:val="18"/>
+          <w:szCs w:val="18"/>
         </w:rPr>
         <w:t xml:space="preserve"> engagement over several years and more countries, this database would have grown exponentially to potentially millions of rows. </w:t>
       </w:r>
@@ -1302,6 +1324,8 @@
           <w:rFonts w:ascii="Segoe UI" w:eastAsia="Times New Roman" w:hAnsi="Segoe UI" w:cs="Segoe UI"/>
           <w:bCs/>
           <w:color w:val="24292E"/>
+          <w:sz w:val="18"/>
+          <w:szCs w:val="18"/>
         </w:rPr>
         <w:t>So</w:t>
       </w:r>
@@ -1311,8 +1335,18 @@
           <w:rFonts w:ascii="Segoe UI" w:eastAsia="Times New Roman" w:hAnsi="Segoe UI" w:cs="Segoe UI"/>
           <w:bCs/>
           <w:color w:val="24292E"/>
-        </w:rPr>
-        <w:t xml:space="preserve"> to that end, a relational database seemed like it would be the more efficient strategy for storing data. </w:t>
+          <w:sz w:val="18"/>
+          <w:szCs w:val="18"/>
+        </w:rPr>
+        <w:t xml:space="preserve"> to that end, a relational database seemed like it would be the more efficient strategy for storing data</w:t>
+      </w:r>
+      <w:r>
+        <w:rPr>
+          <w:rFonts w:ascii="Segoe UI" w:eastAsia="Times New Roman" w:hAnsi="Segoe UI" w:cs="Segoe UI"/>
+          <w:bCs/>
+          <w:color w:val="24292E"/>
+        </w:rPr>
+        <w:t xml:space="preserve">. </w:t>
       </w:r>
     </w:p>
     <w:p>
@@ -1346,13 +1380,17 @@
           <w:rFonts w:ascii="Segoe UI" w:eastAsia="Times New Roman" w:hAnsi="Segoe UI" w:cs="Segoe UI"/>
           <w:bCs/>
           <w:color w:val="24292E"/>
-        </w:rPr>
-      </w:pPr>
-      <w:r>
-        <w:rPr>
-          <w:rFonts w:ascii="Segoe UI" w:eastAsia="Times New Roman" w:hAnsi="Segoe UI" w:cs="Segoe UI"/>
-          <w:bCs/>
-          <w:color w:val="24292E"/>
+          <w:sz w:val="18"/>
+          <w:szCs w:val="18"/>
+        </w:rPr>
+      </w:pPr>
+      <w:r>
+        <w:rPr>
+          <w:rFonts w:ascii="Segoe UI" w:eastAsia="Times New Roman" w:hAnsi="Segoe UI" w:cs="Segoe UI"/>
+          <w:bCs/>
+          <w:color w:val="24292E"/>
+          <w:sz w:val="18"/>
+          <w:szCs w:val="18"/>
         </w:rPr>
         <w:t xml:space="preserve">This is the main table that contain the list of </w:t>
       </w:r>
@@ -1362,6 +1400,8 @@
           <w:rFonts w:ascii="Segoe UI" w:eastAsia="Times New Roman" w:hAnsi="Segoe UI" w:cs="Segoe UI"/>
           <w:bCs/>
           <w:color w:val="24292E"/>
+          <w:sz w:val="18"/>
+          <w:szCs w:val="18"/>
         </w:rPr>
         <w:t>Youtube</w:t>
       </w:r>
@@ -1371,6 +1411,8 @@
           <w:rFonts w:ascii="Segoe UI" w:eastAsia="Times New Roman" w:hAnsi="Segoe UI" w:cs="Segoe UI"/>
           <w:bCs/>
           <w:color w:val="24292E"/>
+          <w:sz w:val="18"/>
+          <w:szCs w:val="18"/>
         </w:rPr>
         <w:t xml:space="preserve"> videos</w:t>
       </w:r>
@@ -1438,23 +1480,19 @@
           <w:rFonts w:ascii="Segoe UI" w:eastAsia="Times New Roman" w:hAnsi="Segoe UI" w:cs="Segoe UI"/>
           <w:bCs/>
           <w:color w:val="24292E"/>
-        </w:rPr>
-      </w:pPr>
-      <w:r>
-        <w:rPr>
-          <w:rFonts w:ascii="Segoe UI" w:eastAsia="Times New Roman" w:hAnsi="Segoe UI" w:cs="Segoe UI"/>
-          <w:bCs/>
-          <w:color w:val="24292E"/>
-        </w:rPr>
-        <w:t xml:space="preserve">Here </w:t>
-      </w:r>
-      <w:r>
-        <w:rPr>
-          <w:rFonts w:ascii="Segoe UI" w:eastAsia="Times New Roman" w:hAnsi="Segoe UI" w:cs="Segoe UI"/>
-          <w:bCs/>
-          <w:color w:val="24292E"/>
-        </w:rPr>
-        <w:t xml:space="preserve">are the categories and countries. </w:t>
+          <w:sz w:val="18"/>
+          <w:szCs w:val="18"/>
+        </w:rPr>
+      </w:pPr>
+      <w:r>
+        <w:rPr>
+          <w:rFonts w:ascii="Segoe UI" w:eastAsia="Times New Roman" w:hAnsi="Segoe UI" w:cs="Segoe UI"/>
+          <w:bCs/>
+          <w:color w:val="24292E"/>
+          <w:sz w:val="18"/>
+          <w:szCs w:val="18"/>
+        </w:rPr>
+        <w:t xml:space="preserve">Here are the categories and countries. </w:t>
       </w:r>
     </w:p>
     <w:p>
@@ -1540,6 +1578,357 @@
           <w:color w:val="24292E"/>
         </w:rPr>
       </w:pPr>
+    </w:p>
+    <w:p>
+      <w:pPr>
+        <w:pBdr>
+          <w:bottom w:val="single" w:sz="6" w:space="4" w:color="EAECEF"/>
+        </w:pBdr>
+        <w:shd w:val="clear" w:color="auto" w:fill="FFFFFF"/>
+        <w:spacing w:before="360" w:after="240" w:line="240" w:lineRule="auto"/>
+        <w:outlineLvl w:val="1"/>
+        <w:rPr>
+          <w:rFonts w:ascii="Segoe UI" w:eastAsia="Times New Roman" w:hAnsi="Segoe UI" w:cs="Segoe UI"/>
+          <w:b/>
+          <w:bCs/>
+          <w:color w:val="24292E"/>
+        </w:rPr>
+      </w:pPr>
+    </w:p>
+    <w:p>
+      <w:pPr>
+        <w:pBdr>
+          <w:bottom w:val="single" w:sz="6" w:space="4" w:color="EAECEF"/>
+        </w:pBdr>
+        <w:shd w:val="clear" w:color="auto" w:fill="FFFFFF"/>
+        <w:spacing w:before="360" w:after="240" w:line="240" w:lineRule="auto"/>
+        <w:outlineLvl w:val="1"/>
+        <w:rPr>
+          <w:rFonts w:ascii="Segoe UI" w:eastAsia="Times New Roman" w:hAnsi="Segoe UI" w:cs="Segoe UI"/>
+          <w:b/>
+          <w:bCs/>
+          <w:color w:val="24292E"/>
+          <w:sz w:val="24"/>
+          <w:szCs w:val="24"/>
+        </w:rPr>
+      </w:pPr>
+      <w:r>
+        <w:rPr>
+          <w:rFonts w:ascii="Segoe UI" w:eastAsia="Times New Roman" w:hAnsi="Segoe UI" w:cs="Segoe UI"/>
+          <w:b/>
+          <w:bCs/>
+          <w:color w:val="24292E"/>
+          <w:sz w:val="24"/>
+          <w:szCs w:val="24"/>
+        </w:rPr>
+        <w:lastRenderedPageBreak/>
+        <w:t>**Addendum**</w:t>
+      </w:r>
+    </w:p>
+    <w:p>
+      <w:pPr>
+        <w:pBdr>
+          <w:bottom w:val="single" w:sz="6" w:space="4" w:color="EAECEF"/>
+        </w:pBdr>
+        <w:shd w:val="clear" w:color="auto" w:fill="FFFFFF"/>
+        <w:spacing w:before="360" w:after="240" w:line="240" w:lineRule="auto"/>
+        <w:outlineLvl w:val="1"/>
+        <w:rPr>
+          <w:rFonts w:ascii="Segoe UI" w:eastAsia="Times New Roman" w:hAnsi="Segoe UI" w:cs="Segoe UI"/>
+          <w:color w:val="24292E"/>
+          <w:sz w:val="18"/>
+          <w:szCs w:val="18"/>
+        </w:rPr>
+      </w:pPr>
+      <w:r>
+        <w:rPr>
+          <w:rFonts w:ascii="Segoe UI" w:eastAsia="Times New Roman" w:hAnsi="Segoe UI" w:cs="Segoe UI"/>
+          <w:color w:val="24292E"/>
+          <w:sz w:val="18"/>
+          <w:szCs w:val="18"/>
+        </w:rPr>
+        <w:t xml:space="preserve">A database connection string that links </w:t>
+      </w:r>
+      <w:r>
+        <w:rPr>
+          <w:rFonts w:ascii="Segoe UI" w:eastAsia="Times New Roman" w:hAnsi="Segoe UI" w:cs="Segoe UI"/>
+          <w:color w:val="24292E"/>
+          <w:sz w:val="18"/>
+          <w:szCs w:val="18"/>
+        </w:rPr>
+        <w:t xml:space="preserve">our </w:t>
+      </w:r>
+      <w:proofErr w:type="spellStart"/>
+      <w:r>
+        <w:rPr>
+          <w:rFonts w:ascii="Segoe UI" w:eastAsia="Times New Roman" w:hAnsi="Segoe UI" w:cs="Segoe UI"/>
+          <w:color w:val="24292E"/>
+          <w:sz w:val="18"/>
+          <w:szCs w:val="18"/>
+        </w:rPr>
+        <w:t>Jupyter</w:t>
+      </w:r>
+      <w:proofErr w:type="spellEnd"/>
+      <w:r>
+        <w:rPr>
+          <w:rFonts w:ascii="Segoe UI" w:eastAsia="Times New Roman" w:hAnsi="Segoe UI" w:cs="Segoe UI"/>
+          <w:color w:val="24292E"/>
+          <w:sz w:val="18"/>
+          <w:szCs w:val="18"/>
+        </w:rPr>
+        <w:t xml:space="preserve"> notebook with Postgres was added to provide the ability to import each country’s trending videos csv to Postgres programmatically. The code creates a database engine, which is leveraged by the </w:t>
+      </w:r>
+      <w:proofErr w:type="spellStart"/>
+      <w:r>
+        <w:rPr>
+          <w:rFonts w:ascii="Segoe UI" w:eastAsia="Times New Roman" w:hAnsi="Segoe UI" w:cs="Segoe UI"/>
+          <w:color w:val="24292E"/>
+          <w:sz w:val="18"/>
+          <w:szCs w:val="18"/>
+        </w:rPr>
+        <w:t>df.to_sql</w:t>
+      </w:r>
+      <w:proofErr w:type="spellEnd"/>
+      <w:r>
+        <w:rPr>
+          <w:rFonts w:ascii="Segoe UI" w:eastAsia="Times New Roman" w:hAnsi="Segoe UI" w:cs="Segoe UI"/>
+          <w:color w:val="24292E"/>
+          <w:sz w:val="18"/>
+          <w:szCs w:val="18"/>
+        </w:rPr>
+        <w:t xml:space="preserve"> command for the automatic import. The </w:t>
+      </w:r>
+      <w:proofErr w:type="spellStart"/>
+      <w:r>
+        <w:rPr>
+          <w:rFonts w:ascii="Segoe UI" w:eastAsia="Times New Roman" w:hAnsi="Segoe UI" w:cs="Segoe UI"/>
+          <w:color w:val="24292E"/>
+          <w:sz w:val="18"/>
+          <w:szCs w:val="18"/>
+        </w:rPr>
+        <w:t>Juypter</w:t>
+      </w:r>
+      <w:proofErr w:type="spellEnd"/>
+      <w:r>
+        <w:rPr>
+          <w:rFonts w:ascii="Segoe UI" w:eastAsia="Times New Roman" w:hAnsi="Segoe UI" w:cs="Segoe UI"/>
+          <w:color w:val="24292E"/>
+          <w:sz w:val="18"/>
+          <w:szCs w:val="18"/>
+        </w:rPr>
+        <w:t xml:space="preserve"> notebook opens one connection engine, on the first csv, then each subsequent csv transformation script contains a line of code to use the existing engine to send the data to the </w:t>
+      </w:r>
+      <w:proofErr w:type="spellStart"/>
+      <w:r>
+        <w:rPr>
+          <w:rFonts w:ascii="Segoe UI" w:eastAsia="Times New Roman" w:hAnsi="Segoe UI" w:cs="Segoe UI"/>
+          <w:color w:val="24292E"/>
+          <w:sz w:val="18"/>
+          <w:szCs w:val="18"/>
+        </w:rPr>
+        <w:t>trending_videos</w:t>
+      </w:r>
+      <w:proofErr w:type="spellEnd"/>
+      <w:r>
+        <w:rPr>
+          <w:rFonts w:ascii="Segoe UI" w:eastAsia="Times New Roman" w:hAnsi="Segoe UI" w:cs="Segoe UI"/>
+          <w:color w:val="24292E"/>
+          <w:sz w:val="18"/>
+          <w:szCs w:val="18"/>
+        </w:rPr>
+        <w:t xml:space="preserve"> table in our </w:t>
+      </w:r>
+      <w:proofErr w:type="spellStart"/>
+      <w:r>
+        <w:rPr>
+          <w:rFonts w:ascii="Segoe UI" w:eastAsia="Times New Roman" w:hAnsi="Segoe UI" w:cs="Segoe UI"/>
+          <w:color w:val="24292E"/>
+          <w:sz w:val="18"/>
+          <w:szCs w:val="18"/>
+        </w:rPr>
+        <w:t>YouTube_db</w:t>
+      </w:r>
+      <w:proofErr w:type="spellEnd"/>
+      <w:r>
+        <w:rPr>
+          <w:rFonts w:ascii="Segoe UI" w:eastAsia="Times New Roman" w:hAnsi="Segoe UI" w:cs="Segoe UI"/>
+          <w:color w:val="24292E"/>
+          <w:sz w:val="18"/>
+          <w:szCs w:val="18"/>
+        </w:rPr>
+        <w:t xml:space="preserve"> in Postgres</w:t>
+      </w:r>
+    </w:p>
+    <w:p>
+      <w:pPr>
+        <w:pBdr>
+          <w:bottom w:val="single" w:sz="6" w:space="4" w:color="EAECEF"/>
+        </w:pBdr>
+        <w:shd w:val="clear" w:color="auto" w:fill="FFFFFF"/>
+        <w:spacing w:before="360" w:after="240" w:line="240" w:lineRule="auto"/>
+        <w:outlineLvl w:val="1"/>
+        <w:rPr>
+          <w:rFonts w:ascii="Segoe UI" w:eastAsia="Times New Roman" w:hAnsi="Segoe UI" w:cs="Segoe UI"/>
+          <w:color w:val="24292E"/>
+          <w:sz w:val="18"/>
+          <w:szCs w:val="18"/>
+        </w:rPr>
+      </w:pPr>
+      <w:r>
+        <w:rPr>
+          <w:rFonts w:ascii="Segoe UI" w:eastAsia="Times New Roman" w:hAnsi="Segoe UI" w:cs="Segoe UI"/>
+          <w:color w:val="24292E"/>
+          <w:sz w:val="18"/>
+          <w:szCs w:val="18"/>
+        </w:rPr>
+        <w:t xml:space="preserve">Here is the first csv transformation script that creates the engine. </w:t>
+      </w:r>
+    </w:p>
+    <w:p>
+      <w:pPr>
+        <w:pBdr>
+          <w:bottom w:val="single" w:sz="6" w:space="4" w:color="EAECEF"/>
+        </w:pBdr>
+        <w:shd w:val="clear" w:color="auto" w:fill="FFFFFF"/>
+        <w:spacing w:before="360" w:after="240" w:line="240" w:lineRule="auto"/>
+        <w:outlineLvl w:val="1"/>
+        <w:rPr>
+          <w:rFonts w:ascii="Segoe UI" w:eastAsia="Times New Roman" w:hAnsi="Segoe UI" w:cs="Segoe UI"/>
+          <w:color w:val="24292E"/>
+          <w:sz w:val="18"/>
+          <w:szCs w:val="18"/>
+        </w:rPr>
+      </w:pPr>
+      <w:r>
+        <w:rPr>
+          <w:noProof/>
+        </w:rPr>
+        <w:drawing>
+          <wp:inline distT="0" distB="0" distL="0" distR="0" wp14:anchorId="38C36495" wp14:editId="309DDDEE">
+            <wp:extent cx="4768850" cy="1185589"/>
+            <wp:effectExtent l="0" t="0" r="0" b="0"/>
+            <wp:docPr id="4" name="Picture 4"/>
+            <wp:cNvGraphicFramePr>
+              <a:graphicFrameLocks xmlns:a="http://schemas.openxmlformats.org/drawingml/2006/main" noChangeAspect="1"/>
+            </wp:cNvGraphicFramePr>
+            <a:graphic xmlns:a="http://schemas.openxmlformats.org/drawingml/2006/main">
+              <a:graphicData uri="http://schemas.openxmlformats.org/drawingml/2006/picture">
+                <pic:pic xmlns:pic="http://schemas.openxmlformats.org/drawingml/2006/picture">
+                  <pic:nvPicPr>
+                    <pic:cNvPr id="1" name=""/>
+                    <pic:cNvPicPr/>
+                  </pic:nvPicPr>
+                  <pic:blipFill>
+                    <a:blip r:embed="rId11"/>
+                    <a:stretch>
+                      <a:fillRect/>
+                    </a:stretch>
+                  </pic:blipFill>
+                  <pic:spPr>
+                    <a:xfrm>
+                      <a:off x="0" y="0"/>
+                      <a:ext cx="4871838" cy="1211193"/>
+                    </a:xfrm>
+                    <a:prstGeom prst="rect">
+                      <a:avLst/>
+                    </a:prstGeom>
+                  </pic:spPr>
+                </pic:pic>
+              </a:graphicData>
+            </a:graphic>
+          </wp:inline>
+        </w:drawing>
+      </w:r>
+      <w:r>
+        <w:rPr>
+          <w:rFonts w:ascii="Segoe UI" w:eastAsia="Times New Roman" w:hAnsi="Segoe UI" w:cs="Segoe UI"/>
+          <w:color w:val="24292E"/>
+          <w:sz w:val="18"/>
+          <w:szCs w:val="18"/>
+        </w:rPr>
+        <w:t xml:space="preserve"> </w:t>
+      </w:r>
+    </w:p>
+    <w:p>
+      <w:pPr>
+        <w:pBdr>
+          <w:bottom w:val="single" w:sz="6" w:space="4" w:color="EAECEF"/>
+        </w:pBdr>
+        <w:shd w:val="clear" w:color="auto" w:fill="FFFFFF"/>
+        <w:spacing w:before="360" w:after="240" w:line="240" w:lineRule="auto"/>
+        <w:outlineLvl w:val="1"/>
+        <w:rPr>
+          <w:rFonts w:ascii="Segoe UI" w:eastAsia="Times New Roman" w:hAnsi="Segoe UI" w:cs="Segoe UI"/>
+          <w:color w:val="24292E"/>
+          <w:sz w:val="18"/>
+          <w:szCs w:val="18"/>
+        </w:rPr>
+      </w:pPr>
+      <w:r>
+        <w:rPr>
+          <w:rFonts w:ascii="Segoe UI" w:eastAsia="Times New Roman" w:hAnsi="Segoe UI" w:cs="Segoe UI"/>
+          <w:color w:val="24292E"/>
+          <w:sz w:val="18"/>
+          <w:szCs w:val="18"/>
+        </w:rPr>
+        <w:t xml:space="preserve">Here is how each subsequent country specific csv is handled with respect to importing the containing data into the database. </w:t>
+      </w:r>
+    </w:p>
+    <w:p>
+      <w:pPr>
+        <w:pBdr>
+          <w:bottom w:val="single" w:sz="6" w:space="4" w:color="EAECEF"/>
+        </w:pBdr>
+        <w:shd w:val="clear" w:color="auto" w:fill="FFFFFF"/>
+        <w:spacing w:before="360" w:after="240" w:line="240" w:lineRule="auto"/>
+        <w:outlineLvl w:val="1"/>
+        <w:rPr>
+          <w:rFonts w:ascii="Segoe UI" w:eastAsia="Times New Roman" w:hAnsi="Segoe UI" w:cs="Segoe UI"/>
+          <w:color w:val="24292E"/>
+          <w:sz w:val="18"/>
+          <w:szCs w:val="18"/>
+        </w:rPr>
+      </w:pPr>
+      <w:r>
+        <w:rPr>
+          <w:noProof/>
+        </w:rPr>
+        <w:drawing>
+          <wp:inline distT="0" distB="0" distL="0" distR="0" wp14:anchorId="50C2DE0A" wp14:editId="1238FD8B">
+            <wp:extent cx="4889500" cy="728724"/>
+            <wp:effectExtent l="0" t="0" r="6350" b="0"/>
+            <wp:docPr id="7" name="Picture 7"/>
+            <wp:cNvGraphicFramePr>
+              <a:graphicFrameLocks xmlns:a="http://schemas.openxmlformats.org/drawingml/2006/main" noChangeAspect="1"/>
+            </wp:cNvGraphicFramePr>
+            <a:graphic xmlns:a="http://schemas.openxmlformats.org/drawingml/2006/main">
+              <a:graphicData uri="http://schemas.openxmlformats.org/drawingml/2006/picture">
+                <pic:pic xmlns:pic="http://schemas.openxmlformats.org/drawingml/2006/picture">
+                  <pic:nvPicPr>
+                    <pic:cNvPr id="1" name=""/>
+                    <pic:cNvPicPr/>
+                  </pic:nvPicPr>
+                  <pic:blipFill>
+                    <a:blip r:embed="rId12"/>
+                    <a:stretch>
+                      <a:fillRect/>
+                    </a:stretch>
+                  </pic:blipFill>
+                  <pic:spPr>
+                    <a:xfrm>
+                      <a:off x="0" y="0"/>
+                      <a:ext cx="5148675" cy="767351"/>
+                    </a:xfrm>
+                    <a:prstGeom prst="rect">
+                      <a:avLst/>
+                    </a:prstGeom>
+                  </pic:spPr>
+                </pic:pic>
+              </a:graphicData>
+            </a:graphic>
+          </wp:inline>
+        </w:drawing>
+      </w:r>
     </w:p>
     <w:p>
       <w:pPr>

</xml_diff>